<commit_message>
TI-119 Partial(fara poza in document)
</commit_message>
<xml_diff>
--- a/iWasHere.Web/wwwroot/Attraction_Download/Attraction.docx
+++ b/iWasHere.Web/wwwroot/Attraction_Download/Attraction.docx
@@ -15,9 +15,9 @@
           <w:rFonts w:ascii="Calibri Light" w:hAnsi="Calibri Light" w:cs="Calibri Light"/>
           <w:b/>
           <w:bCs/>
-          <w:color w:val="000000"/>
-          <w:sz w:val="32"/>
-          <w:szCs w:val="32"/>
+          <w:color w:val="262626" w:themeColor="text1" w:themeTint="D9"/>
+          <w:sz w:val="36"/>
+          <w:szCs w:val="36"/>
           <w:lang w:val="en"/>
         </w:rPr>
       </w:pPr>
@@ -26,38 +26,25 @@
           <w:rFonts w:ascii="Calibri Light" w:hAnsi="Calibri Light" w:cs="Calibri Light"/>
           <w:b/>
           <w:bCs/>
-          <w:color w:val="000000"/>
-          <w:sz w:val="32"/>
-          <w:szCs w:val="32"/>
+          <w:color w:val="262626" w:themeColor="text1" w:themeTint="D9"/>
+          <w:sz w:val="36"/>
+          <w:szCs w:val="36"/>
           <w:lang w:val="en"/>
         </w:rPr>
         <w:t>Attraction_Name</w:t>
       </w:r>
-    </w:p>
-    <w:p>
-      <w:pPr>
-        <w:autoSpaceDE w:val="0"/>
-        <w:autoSpaceDN w:val="0"/>
-        <w:adjustRightInd w:val="0"/>
-        <w:spacing w:line="259" w:lineRule="atLeast"/>
-        <w:rPr>
-          <w:rFonts w:ascii="Calibri" w:hAnsi="Calibri" w:cs="Calibri"/>
-          <w:lang w:val="en"/>
-        </w:rPr>
-      </w:pPr>
-    </w:p>
-    <w:p>
-      <w:pPr>
-        <w:autoSpaceDE w:val="0"/>
-        <w:autoSpaceDN w:val="0"/>
-        <w:adjustRightInd w:val="0"/>
-        <w:spacing w:line="259" w:lineRule="atLeast"/>
-        <w:rPr>
-          <w:rFonts w:ascii="Calibri" w:hAnsi="Calibri" w:cs="Calibri"/>
-          <w:color w:val="000000" w:themeColor="text1"/>
-          <w:lang w:val="en"/>
-        </w:rPr>
-      </w:pPr>
+      <w:r>
+        <w:rPr>
+          <w:rFonts w:ascii="Calibri Light" w:hAnsi="Calibri Light" w:cs="Calibri Light"/>
+          <w:b/>
+          <w:bCs/>
+          <w:color w:val="262626" w:themeColor="text1" w:themeTint="D9"/>
+          <w:sz w:val="36"/>
+          <w:szCs w:val="36"/>
+          <w:lang w:val="en"/>
+        </w:rPr>
+        <w:t xml:space="preserve"> </w:t>
+      </w:r>
     </w:p>
     <w:p>
       <w:pPr>
@@ -66,12 +53,70 @@
         <w:autoSpaceDE w:val="0"/>
         <w:autoSpaceDN w:val="0"/>
         <w:adjustRightInd w:val="0"/>
+        <w:spacing w:before="240" w:after="0" w:line="259" w:lineRule="atLeast"/>
+        <w:jc w:val="center"/>
+        <w:rPr>
+          <w:rFonts w:ascii="Calibri Light" w:hAnsi="Calibri Light" w:cs="Calibri Light"/>
+          <w:b/>
+          <w:bCs/>
+          <w:color w:val="262626" w:themeColor="text1" w:themeTint="D9"/>
+          <w:sz w:val="30"/>
+          <w:szCs w:val="30"/>
+          <w:lang w:val="en"/>
+        </w:rPr>
+      </w:pPr>
+      <w:r>
+        <w:rPr>
+          <w:rFonts w:ascii="Calibri Light" w:hAnsi="Calibri Light" w:cs="Calibri Light"/>
+          <w:b/>
+          <w:bCs/>
+          <w:color w:val="262626" w:themeColor="text1" w:themeTint="D9"/>
+          <w:sz w:val="30"/>
+          <w:szCs w:val="30"/>
+          <w:lang w:val="en"/>
+        </w:rPr>
+        <w:t>XY</w:t>
+      </w:r>
+    </w:p>
+    <w:p>
+      <w:pPr>
+        <w:autoSpaceDE w:val="0"/>
+        <w:autoSpaceDN w:val="0"/>
+        <w:adjustRightInd w:val="0"/>
+        <w:spacing w:line="259" w:lineRule="atLeast"/>
+        <w:rPr>
+          <w:rFonts w:ascii="Calibri" w:hAnsi="Calibri" w:cs="Calibri"/>
+          <w:color w:val="262626" w:themeColor="text1" w:themeTint="D9"/>
+          <w:lang w:val="en"/>
+        </w:rPr>
+      </w:pPr>
+    </w:p>
+    <w:p>
+      <w:pPr>
+        <w:autoSpaceDE w:val="0"/>
+        <w:autoSpaceDN w:val="0"/>
+        <w:adjustRightInd w:val="0"/>
+        <w:spacing w:line="259" w:lineRule="atLeast"/>
+        <w:rPr>
+          <w:rFonts w:ascii="Calibri" w:hAnsi="Calibri" w:cs="Calibri"/>
+          <w:color w:val="262626" w:themeColor="text1" w:themeTint="D9"/>
+          <w:lang w:val="en"/>
+        </w:rPr>
+      </w:pPr>
+    </w:p>
+    <w:p>
+      <w:pPr>
+        <w:keepNext/>
+        <w:keepLines/>
+        <w:autoSpaceDE w:val="0"/>
+        <w:autoSpaceDN w:val="0"/>
+        <w:adjustRightInd w:val="0"/>
         <w:spacing w:before="40" w:after="0" w:line="259" w:lineRule="atLeast"/>
         <w:rPr>
           <w:rFonts w:ascii="Calibri Light" w:hAnsi="Calibri Light" w:cs="Calibri Light"/>
           <w:b/>
           <w:bCs/>
-          <w:color w:val="000000" w:themeColor="text1"/>
+          <w:color w:val="262626" w:themeColor="text1" w:themeTint="D9"/>
           <w:sz w:val="28"/>
           <w:szCs w:val="28"/>
           <w:lang w:val="en"/>
@@ -82,7 +127,7 @@
           <w:rFonts w:ascii="Calibri Light" w:hAnsi="Calibri Light" w:cs="Calibri Light"/>
           <w:b/>
           <w:bCs/>
-          <w:color w:val="000000" w:themeColor="text1"/>
+          <w:color w:val="262626" w:themeColor="text1" w:themeTint="D9"/>
           <w:sz w:val="28"/>
           <w:szCs w:val="28"/>
           <w:lang w:val="en"/>
@@ -94,7 +139,7 @@
           <w:rFonts w:ascii="Calibri Light" w:hAnsi="Calibri Light" w:cs="Calibri Light"/>
           <w:b/>
           <w:bCs/>
-          <w:color w:val="000000" w:themeColor="text1"/>
+          <w:color w:val="262626" w:themeColor="text1" w:themeTint="D9"/>
           <w:sz w:val="28"/>
           <w:szCs w:val="28"/>
           <w:lang w:val="en"/>
@@ -114,7 +159,7 @@
           <w:rFonts w:ascii="Calibri Light" w:hAnsi="Calibri Light" w:cs="Calibri Light"/>
           <w:b/>
           <w:bCs/>
-          <w:color w:val="000000" w:themeColor="text1"/>
+          <w:color w:val="262626" w:themeColor="text1" w:themeTint="D9"/>
           <w:sz w:val="28"/>
           <w:szCs w:val="28"/>
           <w:lang w:val="en"/>
@@ -123,18 +168,14 @@
     </w:p>
     <w:p>
       <w:pPr>
-        <w:numPr>
-          <w:ilvl w:val="0"/>
-          <w:numId w:val="1"/>
-        </w:numPr>
-        <w:autoSpaceDE w:val="0"/>
-        <w:autoSpaceDN w:val="0"/>
-        <w:adjustRightInd w:val="0"/>
-        <w:spacing w:line="259" w:lineRule="atLeast"/>
-        <w:ind w:left="720" w:hanging="360"/>
+        <w:autoSpaceDE w:val="0"/>
+        <w:autoSpaceDN w:val="0"/>
+        <w:adjustRightInd w:val="0"/>
+        <w:spacing w:line="259" w:lineRule="atLeast"/>
+        <w:ind w:left="720"/>
         <w:rPr>
           <w:rFonts w:ascii="Calibri Light" w:hAnsi="Calibri Light" w:cs="Calibri Light"/>
-          <w:color w:val="000000" w:themeColor="text1"/>
+          <w:color w:val="262626" w:themeColor="text1" w:themeTint="D9"/>
           <w:sz w:val="24"/>
           <w:szCs w:val="24"/>
           <w:lang w:val="en"/>
@@ -145,7 +186,7 @@
           <w:rFonts w:ascii="Calibri" w:hAnsi="Calibri" w:cs="Calibri"/>
           <w:b/>
           <w:bCs/>
-          <w:color w:val="000000" w:themeColor="text1"/>
+          <w:color w:val="262626" w:themeColor="text1" w:themeTint="D9"/>
           <w:sz w:val="24"/>
           <w:szCs w:val="24"/>
           <w:lang w:val="en"/>
@@ -155,7 +196,7 @@
       <w:r>
         <w:rPr>
           <w:rFonts w:ascii="Calibri" w:hAnsi="Calibri" w:cs="Calibri"/>
-          <w:color w:val="000000" w:themeColor="text1"/>
+          <w:color w:val="262626" w:themeColor="text1" w:themeTint="D9"/>
           <w:sz w:val="24"/>
           <w:szCs w:val="24"/>
           <w:lang w:val="en"/>
@@ -167,7 +208,7 @@
           <w:rFonts w:ascii="Calibri" w:hAnsi="Calibri" w:cs="Calibri"/>
           <w:b/>
           <w:bCs/>
-          <w:color w:val="000000" w:themeColor="text1"/>
+          <w:color w:val="262626" w:themeColor="text1" w:themeTint="D9"/>
           <w:sz w:val="24"/>
           <w:szCs w:val="24"/>
           <w:lang w:val="en"/>
@@ -177,7 +218,7 @@
       <w:r>
         <w:rPr>
           <w:rFonts w:ascii="Calibri" w:hAnsi="Calibri" w:cs="Calibri"/>
-          <w:color w:val="000000" w:themeColor="text1"/>
+          <w:color w:val="262626" w:themeColor="text1" w:themeTint="D9"/>
           <w:sz w:val="24"/>
           <w:szCs w:val="24"/>
           <w:lang w:val="en"/>
@@ -187,7 +228,7 @@
       <w:r>
         <w:rPr>
           <w:rFonts w:ascii="Calibri Light" w:hAnsi="Calibri Light" w:cs="Calibri Light"/>
-          <w:color w:val="000000" w:themeColor="text1"/>
+          <w:color w:val="262626" w:themeColor="text1" w:themeTint="D9"/>
           <w:sz w:val="24"/>
           <w:szCs w:val="24"/>
           <w:lang w:val="en"/>
@@ -197,18 +238,14 @@
     </w:p>
     <w:p>
       <w:pPr>
-        <w:numPr>
-          <w:ilvl w:val="0"/>
-          <w:numId w:val="1"/>
-        </w:numPr>
-        <w:autoSpaceDE w:val="0"/>
-        <w:autoSpaceDN w:val="0"/>
-        <w:adjustRightInd w:val="0"/>
-        <w:spacing w:line="259" w:lineRule="atLeast"/>
-        <w:ind w:left="720" w:hanging="360"/>
+        <w:autoSpaceDE w:val="0"/>
+        <w:autoSpaceDN w:val="0"/>
+        <w:adjustRightInd w:val="0"/>
+        <w:spacing w:line="259" w:lineRule="atLeast"/>
+        <w:ind w:left="720"/>
         <w:rPr>
           <w:rFonts w:ascii="Calibri Light" w:hAnsi="Calibri Light" w:cs="Calibri Light"/>
-          <w:color w:val="000000" w:themeColor="text1"/>
+          <w:color w:val="262626" w:themeColor="text1" w:themeTint="D9"/>
           <w:sz w:val="24"/>
           <w:szCs w:val="24"/>
           <w:lang w:val="en"/>
@@ -219,7 +256,7 @@
           <w:rFonts w:ascii="Calibri" w:hAnsi="Calibri" w:cs="Calibri"/>
           <w:b/>
           <w:bCs/>
-          <w:color w:val="000000" w:themeColor="text1"/>
+          <w:color w:val="262626" w:themeColor="text1" w:themeTint="D9"/>
           <w:sz w:val="24"/>
           <w:szCs w:val="24"/>
           <w:lang w:val="en"/>
@@ -229,7 +266,7 @@
       <w:r>
         <w:rPr>
           <w:rFonts w:ascii="Calibri" w:hAnsi="Calibri" w:cs="Calibri"/>
-          <w:color w:val="000000" w:themeColor="text1"/>
+          <w:color w:val="262626" w:themeColor="text1" w:themeTint="D9"/>
           <w:sz w:val="24"/>
           <w:szCs w:val="24"/>
           <w:lang w:val="en"/>
@@ -241,7 +278,7 @@
           <w:rFonts w:ascii="Calibri" w:hAnsi="Calibri" w:cs="Calibri"/>
           <w:b/>
           <w:bCs/>
-          <w:color w:val="000000" w:themeColor="text1"/>
+          <w:color w:val="262626" w:themeColor="text1" w:themeTint="D9"/>
           <w:sz w:val="24"/>
           <w:szCs w:val="24"/>
           <w:lang w:val="en"/>
@@ -253,7 +290,7 @@
           <w:rFonts w:ascii="Calibri Light" w:hAnsi="Calibri Light" w:cs="Calibri Light"/>
           <w:b/>
           <w:bCs/>
-          <w:color w:val="000000" w:themeColor="text1"/>
+          <w:color w:val="262626" w:themeColor="text1" w:themeTint="D9"/>
           <w:sz w:val="24"/>
           <w:szCs w:val="24"/>
           <w:lang w:val="en"/>
@@ -263,7 +300,7 @@
       <w:r>
         <w:rPr>
           <w:rFonts w:ascii="Calibri Light" w:hAnsi="Calibri Light" w:cs="Calibri Light"/>
-          <w:color w:val="000000" w:themeColor="text1"/>
+          <w:color w:val="262626" w:themeColor="text1" w:themeTint="D9"/>
           <w:sz w:val="24"/>
           <w:szCs w:val="24"/>
           <w:lang w:val="en"/>
@@ -273,18 +310,14 @@
     </w:p>
     <w:p>
       <w:pPr>
-        <w:numPr>
-          <w:ilvl w:val="0"/>
-          <w:numId w:val="1"/>
-        </w:numPr>
-        <w:autoSpaceDE w:val="0"/>
-        <w:autoSpaceDN w:val="0"/>
-        <w:adjustRightInd w:val="0"/>
-        <w:spacing w:line="259" w:lineRule="atLeast"/>
-        <w:ind w:left="720" w:hanging="360"/>
+        <w:autoSpaceDE w:val="0"/>
+        <w:autoSpaceDN w:val="0"/>
+        <w:adjustRightInd w:val="0"/>
+        <w:spacing w:line="259" w:lineRule="atLeast"/>
+        <w:ind w:left="720"/>
         <w:rPr>
           <w:rFonts w:ascii="Calibri" w:hAnsi="Calibri" w:cs="Calibri"/>
-          <w:color w:val="000000" w:themeColor="text1"/>
+          <w:color w:val="262626" w:themeColor="text1" w:themeTint="D9"/>
           <w:lang w:val="en"/>
         </w:rPr>
       </w:pPr>
@@ -293,7 +326,7 @@
           <w:rFonts w:ascii="Calibri" w:hAnsi="Calibri" w:cs="Calibri"/>
           <w:b/>
           <w:bCs/>
-          <w:color w:val="000000" w:themeColor="text1"/>
+          <w:color w:val="262626" w:themeColor="text1" w:themeTint="D9"/>
           <w:sz w:val="24"/>
           <w:szCs w:val="24"/>
           <w:lang w:val="en"/>
@@ -305,7 +338,7 @@
           <w:rFonts w:ascii="Calibri" w:hAnsi="Calibri" w:cs="Calibri"/>
           <w:b/>
           <w:bCs/>
-          <w:color w:val="000000" w:themeColor="text1"/>
+          <w:color w:val="262626" w:themeColor="text1" w:themeTint="D9"/>
           <w:sz w:val="24"/>
           <w:szCs w:val="24"/>
           <w:lang w:val="en"/>
@@ -317,7 +350,7 @@
           <w:rFonts w:ascii="Calibri" w:hAnsi="Calibri" w:cs="Calibri"/>
           <w:b/>
           <w:bCs/>
-          <w:color w:val="000000" w:themeColor="text1"/>
+          <w:color w:val="262626" w:themeColor="text1" w:themeTint="D9"/>
           <w:sz w:val="24"/>
           <w:szCs w:val="24"/>
           <w:lang w:val="en"/>
@@ -327,24 +360,313 @@
       <w:r>
         <w:rPr>
           <w:rFonts w:ascii="Calibri Light" w:hAnsi="Calibri Light" w:cs="Calibri Light"/>
-          <w:color w:val="000000" w:themeColor="text1"/>
+          <w:color w:val="262626" w:themeColor="text1" w:themeTint="D9"/>
           <w:sz w:val="24"/>
           <w:szCs w:val="24"/>
           <w:lang w:val="en"/>
         </w:rPr>
-        <w:t xml:space="preserve"> </w:t>
-      </w:r>
+        <w:t xml:space="preserve"> City</w:t>
+      </w:r>
+    </w:p>
+    <w:p>
+      <w:pPr>
+        <w:autoSpaceDE w:val="0"/>
+        <w:autoSpaceDN w:val="0"/>
+        <w:adjustRightInd w:val="0"/>
+        <w:spacing w:line="259" w:lineRule="atLeast"/>
+        <w:rPr>
+          <w:rFonts w:ascii="Calibri" w:hAnsi="Calibri" w:cs="Calibri"/>
+          <w:color w:val="262626" w:themeColor="text1" w:themeTint="D9"/>
+          <w:lang w:val="en"/>
+        </w:rPr>
+      </w:pPr>
+    </w:p>
+    <w:p>
+      <w:pPr>
+        <w:autoSpaceDE w:val="0"/>
+        <w:autoSpaceDN w:val="0"/>
+        <w:adjustRightInd w:val="0"/>
+        <w:spacing w:line="259" w:lineRule="atLeast"/>
+        <w:rPr>
+          <w:rFonts w:asciiTheme="majorHAnsi" w:hAnsiTheme="majorHAnsi" w:cstheme="majorHAnsi"/>
+          <w:b/>
+          <w:bCs/>
+          <w:color w:val="262626" w:themeColor="text1" w:themeTint="D9"/>
+          <w:sz w:val="28"/>
+          <w:szCs w:val="28"/>
+          <w:lang w:val="en"/>
+        </w:rPr>
+      </w:pPr>
+      <w:r>
+        <w:rPr>
+          <w:rFonts w:asciiTheme="majorHAnsi" w:hAnsiTheme="majorHAnsi" w:cstheme="majorHAnsi"/>
+          <w:b/>
+          <w:bCs/>
+          <w:color w:val="262626" w:themeColor="text1" w:themeTint="D9"/>
+          <w:sz w:val="28"/>
+          <w:szCs w:val="28"/>
+          <w:lang w:val="en"/>
+        </w:rPr>
+        <w:t>Comentarii :</w:t>
+      </w:r>
+    </w:p>
+    <w:p>
+      <w:pPr>
+        <w:pStyle w:val="ListParagraph"/>
+        <w:autoSpaceDE w:val="0"/>
+        <w:autoSpaceDN w:val="0"/>
+        <w:adjustRightInd w:val="0"/>
+        <w:spacing w:line="259" w:lineRule="atLeast"/>
+        <w:rPr>
+          <w:rFonts w:asciiTheme="majorHAnsi" w:hAnsiTheme="majorHAnsi" w:cstheme="majorHAnsi"/>
+          <w:b/>
+          <w:bCs/>
+          <w:color w:val="262626" w:themeColor="text1" w:themeTint="D9"/>
+          <w:sz w:val="28"/>
+          <w:szCs w:val="28"/>
+          <w:lang w:val="en"/>
+        </w:rPr>
+      </w:pPr>
+      <w:r>
+        <w:rPr>
+          <w:rFonts w:asciiTheme="majorHAnsi" w:hAnsiTheme="majorHAnsi" w:cstheme="majorHAnsi"/>
+          <w:b/>
+          <w:bCs/>
+          <w:color w:val="262626" w:themeColor="text1" w:themeTint="D9"/>
+          <w:sz w:val="28"/>
+          <w:szCs w:val="28"/>
+          <w:lang w:val="en"/>
+        </w:rPr>
+        <w:t xml:space="preserve">Pareri </w:t>
+      </w:r>
+      <w:r>
+        <w:rPr>
+          <w:rFonts w:asciiTheme="majorHAnsi" w:hAnsiTheme="majorHAnsi" w:cstheme="majorHAnsi"/>
+          <w:b/>
+          <w:bCs/>
+          <w:color w:val="262626" w:themeColor="text1" w:themeTint="D9"/>
+          <w:sz w:val="28"/>
+          <w:szCs w:val="28"/>
+          <w:lang w:val="en"/>
+        </w:rPr>
+        <w:t>Pozitive</w:t>
+      </w:r>
+    </w:p>
+    <w:p>
+      <w:pPr>
+        <w:pStyle w:val="ListParagraph"/>
+        <w:autoSpaceDE w:val="0"/>
+        <w:autoSpaceDN w:val="0"/>
+        <w:adjustRightInd w:val="0"/>
+        <w:spacing w:line="259" w:lineRule="atLeast"/>
+        <w:rPr>
+          <w:rFonts w:asciiTheme="majorHAnsi" w:hAnsiTheme="majorHAnsi" w:cstheme="majorHAnsi"/>
+          <w:b/>
+          <w:bCs/>
+          <w:color w:val="262626" w:themeColor="text1" w:themeTint="D9"/>
+          <w:sz w:val="28"/>
+          <w:szCs w:val="28"/>
+          <w:lang w:val="en"/>
+        </w:rPr>
+      </w:pPr>
+    </w:p>
+    <w:p>
+      <w:pPr>
+        <w:pStyle w:val="ListParagraph"/>
+        <w:autoSpaceDE w:val="0"/>
+        <w:autoSpaceDN w:val="0"/>
+        <w:adjustRightInd w:val="0"/>
+        <w:spacing w:line="259" w:lineRule="atLeast"/>
+        <w:ind w:left="1440"/>
+        <w:rPr>
+          <w:rFonts w:asciiTheme="majorHAnsi" w:hAnsiTheme="majorHAnsi" w:cstheme="majorHAnsi"/>
+          <w:color w:val="262626" w:themeColor="text1" w:themeTint="D9"/>
+          <w:lang w:val="en"/>
+        </w:rPr>
+      </w:pPr>
+      <w:r>
+        <w:rPr>
+          <w:rFonts w:asciiTheme="majorHAnsi" w:hAnsiTheme="majorHAnsi" w:cstheme="majorHAnsi"/>
+          <w:color w:val="262626" w:themeColor="text1" w:themeTint="D9"/>
+          <w:lang w:val="en"/>
+        </w:rPr>
+        <w:t>Pro1</w:t>
+      </w:r>
+    </w:p>
+    <w:p>
+      <w:pPr>
+        <w:pStyle w:val="ListParagraph"/>
+        <w:autoSpaceDE w:val="0"/>
+        <w:autoSpaceDN w:val="0"/>
+        <w:adjustRightInd w:val="0"/>
+        <w:spacing w:line="259" w:lineRule="atLeast"/>
+        <w:ind w:left="1440"/>
+        <w:rPr>
+          <w:rFonts w:asciiTheme="majorHAnsi" w:hAnsiTheme="majorHAnsi" w:cstheme="majorHAnsi"/>
+          <w:color w:val="262626" w:themeColor="text1" w:themeTint="D9"/>
+          <w:lang w:val="en"/>
+        </w:rPr>
+      </w:pPr>
+    </w:p>
+    <w:p>
+      <w:pPr>
+        <w:pStyle w:val="ListParagraph"/>
+        <w:autoSpaceDE w:val="0"/>
+        <w:autoSpaceDN w:val="0"/>
+        <w:adjustRightInd w:val="0"/>
+        <w:spacing w:line="259" w:lineRule="atLeast"/>
+        <w:ind w:left="1440"/>
+        <w:rPr>
+          <w:rFonts w:asciiTheme="majorHAnsi" w:hAnsiTheme="majorHAnsi" w:cstheme="majorHAnsi"/>
+          <w:color w:val="262626" w:themeColor="text1" w:themeTint="D9"/>
+          <w:lang w:val="en"/>
+        </w:rPr>
+      </w:pPr>
+      <w:r>
+        <w:rPr>
+          <w:rFonts w:asciiTheme="majorHAnsi" w:hAnsiTheme="majorHAnsi" w:cstheme="majorHAnsi"/>
+          <w:color w:val="262626" w:themeColor="text1" w:themeTint="D9"/>
+          <w:lang w:val="en"/>
+        </w:rPr>
+        <w:t>Pro2</w:t>
+      </w:r>
+    </w:p>
+    <w:p>
+      <w:pPr>
+        <w:pStyle w:val="ListParagraph"/>
+        <w:autoSpaceDE w:val="0"/>
+        <w:autoSpaceDN w:val="0"/>
+        <w:adjustRightInd w:val="0"/>
+        <w:spacing w:line="259" w:lineRule="atLeast"/>
+        <w:ind w:left="1440"/>
+        <w:rPr>
+          <w:rFonts w:asciiTheme="majorHAnsi" w:hAnsiTheme="majorHAnsi" w:cstheme="majorHAnsi"/>
+          <w:color w:val="262626" w:themeColor="text1" w:themeTint="D9"/>
+          <w:lang w:val="en"/>
+        </w:rPr>
+      </w:pPr>
       <w:bookmarkStart w:id="0" w:name="_GoBack"/>
       <w:bookmarkEnd w:id="0"/>
-      <w:r>
-        <w:rPr>
-          <w:rFonts w:ascii="Calibri Light" w:hAnsi="Calibri Light" w:cs="Calibri Light"/>
-          <w:color w:val="000000" w:themeColor="text1"/>
-          <w:sz w:val="24"/>
-          <w:szCs w:val="24"/>
-          <w:lang w:val="en"/>
-        </w:rPr>
-        <w:t>City</w:t>
+    </w:p>
+    <w:p>
+      <w:pPr>
+        <w:pStyle w:val="ListParagraph"/>
+        <w:autoSpaceDE w:val="0"/>
+        <w:autoSpaceDN w:val="0"/>
+        <w:adjustRightInd w:val="0"/>
+        <w:spacing w:line="259" w:lineRule="atLeast"/>
+        <w:rPr>
+          <w:rFonts w:asciiTheme="majorHAnsi" w:hAnsiTheme="majorHAnsi" w:cstheme="majorHAnsi"/>
+          <w:b/>
+          <w:bCs/>
+          <w:color w:val="262626" w:themeColor="text1" w:themeTint="D9"/>
+          <w:sz w:val="28"/>
+          <w:szCs w:val="28"/>
+          <w:lang w:val="en"/>
+        </w:rPr>
+      </w:pPr>
+      <w:r>
+        <w:rPr>
+          <w:rFonts w:asciiTheme="majorHAnsi" w:hAnsiTheme="majorHAnsi" w:cstheme="majorHAnsi"/>
+          <w:b/>
+          <w:bCs/>
+          <w:color w:val="262626" w:themeColor="text1" w:themeTint="D9"/>
+          <w:sz w:val="28"/>
+          <w:szCs w:val="28"/>
+          <w:lang w:val="en"/>
+        </w:rPr>
+        <w:t xml:space="preserve">Pareri </w:t>
+      </w:r>
+      <w:r>
+        <w:rPr>
+          <w:rFonts w:asciiTheme="majorHAnsi" w:hAnsiTheme="majorHAnsi" w:cstheme="majorHAnsi"/>
+          <w:b/>
+          <w:bCs/>
+          <w:color w:val="262626" w:themeColor="text1" w:themeTint="D9"/>
+          <w:sz w:val="28"/>
+          <w:szCs w:val="28"/>
+          <w:lang w:val="en"/>
+        </w:rPr>
+        <w:t>Negative</w:t>
+      </w:r>
+    </w:p>
+    <w:p>
+      <w:pPr>
+        <w:pStyle w:val="ListParagraph"/>
+        <w:autoSpaceDE w:val="0"/>
+        <w:autoSpaceDN w:val="0"/>
+        <w:adjustRightInd w:val="0"/>
+        <w:spacing w:line="259" w:lineRule="atLeast"/>
+        <w:rPr>
+          <w:rFonts w:asciiTheme="majorHAnsi" w:hAnsiTheme="majorHAnsi" w:cstheme="majorHAnsi"/>
+          <w:b/>
+          <w:bCs/>
+          <w:color w:val="262626" w:themeColor="text1" w:themeTint="D9"/>
+          <w:sz w:val="28"/>
+          <w:szCs w:val="28"/>
+          <w:lang w:val="en"/>
+        </w:rPr>
+      </w:pPr>
+    </w:p>
+    <w:p>
+      <w:pPr>
+        <w:pStyle w:val="ListParagraph"/>
+        <w:autoSpaceDE w:val="0"/>
+        <w:autoSpaceDN w:val="0"/>
+        <w:adjustRightInd w:val="0"/>
+        <w:spacing w:line="259" w:lineRule="atLeast"/>
+        <w:ind w:left="1440"/>
+        <w:rPr>
+          <w:rFonts w:asciiTheme="majorHAnsi" w:hAnsiTheme="majorHAnsi" w:cstheme="majorHAnsi"/>
+          <w:color w:val="262626" w:themeColor="text1" w:themeTint="D9"/>
+          <w:lang w:val="en"/>
+        </w:rPr>
+      </w:pPr>
+      <w:r>
+        <w:rPr>
+          <w:rFonts w:asciiTheme="majorHAnsi" w:hAnsiTheme="majorHAnsi" w:cstheme="majorHAnsi"/>
+          <w:color w:val="262626" w:themeColor="text1" w:themeTint="D9"/>
+          <w:lang w:val="en"/>
+        </w:rPr>
+        <w:t>Rau</w:t>
+      </w:r>
+    </w:p>
+    <w:p>
+      <w:pPr>
+        <w:pStyle w:val="ListParagraph"/>
+        <w:autoSpaceDE w:val="0"/>
+        <w:autoSpaceDN w:val="0"/>
+        <w:adjustRightInd w:val="0"/>
+        <w:spacing w:line="259" w:lineRule="atLeast"/>
+        <w:ind w:left="1440"/>
+        <w:rPr>
+          <w:rFonts w:asciiTheme="majorHAnsi" w:hAnsiTheme="majorHAnsi" w:cstheme="majorHAnsi"/>
+          <w:color w:val="262626" w:themeColor="text1" w:themeTint="D9"/>
+          <w:lang w:val="en"/>
+        </w:rPr>
+      </w:pPr>
+    </w:p>
+    <w:p>
+      <w:pPr>
+        <w:pStyle w:val="ListParagraph"/>
+        <w:autoSpaceDE w:val="0"/>
+        <w:autoSpaceDN w:val="0"/>
+        <w:adjustRightInd w:val="0"/>
+        <w:spacing w:line="259" w:lineRule="atLeast"/>
+        <w:ind w:left="1440"/>
+        <w:rPr>
+          <w:rFonts w:asciiTheme="majorHAnsi" w:hAnsiTheme="majorHAnsi" w:cstheme="majorHAnsi"/>
+          <w:color w:val="262626" w:themeColor="text1" w:themeTint="D9"/>
+          <w:lang w:val="en"/>
+        </w:rPr>
+      </w:pPr>
+      <w:r>
+        <w:rPr>
+          <w:rFonts w:asciiTheme="majorHAnsi" w:hAnsiTheme="majorHAnsi" w:cstheme="majorHAnsi"/>
+          <w:color w:val="262626" w:themeColor="text1" w:themeTint="D9"/>
+          <w:lang w:val="en"/>
+        </w:rPr>
+        <w:t>zyx</w:t>
       </w:r>
     </w:p>
     <w:p>
@@ -355,11 +677,18 @@
         <w:spacing w:line="259" w:lineRule="atLeast"/>
         <w:rPr>
           <w:rFonts w:ascii="Calibri" w:hAnsi="Calibri" w:cs="Calibri"/>
-          <w:lang w:val="en"/>
-        </w:rPr>
-      </w:pPr>
-    </w:p>
-    <w:p/>
+          <w:color w:val="262626" w:themeColor="text1" w:themeTint="D9"/>
+          <w:lang w:val="en"/>
+        </w:rPr>
+      </w:pPr>
+    </w:p>
+    <w:p>
+      <w:pPr>
+        <w:rPr>
+          <w:color w:val="262626" w:themeColor="text1" w:themeTint="D9"/>
+        </w:rPr>
+      </w:pPr>
+    </w:p>
     <w:sectPr>
       <w:pgSz w:w="12240" w:h="15840"/>
       <w:pgMar w:top="1440" w:right="1440" w:bottom="1440" w:left="1440" w:header="720" w:footer="720" w:gutter="0"/>
@@ -382,6 +711,119 @@
       <w:lvlJc w:val="left"/>
     </w:lvl>
   </w:abstractNum>
+  <w:abstractNum w:abstractNumId="1" w15:restartNumberingAfterBreak="0">
+    <w:nsid w:val="2818610F"/>
+    <w:multiLevelType w:val="hybridMultilevel"/>
+    <w:tmpl w:val="C1E02860"/>
+    <w:lvl w:ilvl="0" w:tplc="04090001">
+      <w:start w:val="1"/>
+      <w:numFmt w:val="bullet"/>
+      <w:lvlText w:val=""/>
+      <w:lvlJc w:val="left"/>
+      <w:pPr>
+        <w:ind w:left="720" w:hanging="360"/>
+      </w:pPr>
+      <w:rPr>
+        <w:rFonts w:ascii="Symbol" w:hAnsi="Symbol" w:hint="default"/>
+      </w:rPr>
+    </w:lvl>
+    <w:lvl w:ilvl="1" w:tplc="04090003">
+      <w:start w:val="1"/>
+      <w:numFmt w:val="bullet"/>
+      <w:lvlText w:val="o"/>
+      <w:lvlJc w:val="left"/>
+      <w:pPr>
+        <w:ind w:left="1440" w:hanging="360"/>
+      </w:pPr>
+      <w:rPr>
+        <w:rFonts w:ascii="Courier New" w:hAnsi="Courier New" w:cs="Courier New" w:hint="default"/>
+      </w:rPr>
+    </w:lvl>
+    <w:lvl w:ilvl="2" w:tplc="04090005" w:tentative="1">
+      <w:start w:val="1"/>
+      <w:numFmt w:val="bullet"/>
+      <w:lvlText w:val=""/>
+      <w:lvlJc w:val="left"/>
+      <w:pPr>
+        <w:ind w:left="2160" w:hanging="360"/>
+      </w:pPr>
+      <w:rPr>
+        <w:rFonts w:ascii="Wingdings" w:hAnsi="Wingdings" w:hint="default"/>
+      </w:rPr>
+    </w:lvl>
+    <w:lvl w:ilvl="3" w:tplc="04090001" w:tentative="1">
+      <w:start w:val="1"/>
+      <w:numFmt w:val="bullet"/>
+      <w:lvlText w:val=""/>
+      <w:lvlJc w:val="left"/>
+      <w:pPr>
+        <w:ind w:left="2880" w:hanging="360"/>
+      </w:pPr>
+      <w:rPr>
+        <w:rFonts w:ascii="Symbol" w:hAnsi="Symbol" w:hint="default"/>
+      </w:rPr>
+    </w:lvl>
+    <w:lvl w:ilvl="4" w:tplc="04090003" w:tentative="1">
+      <w:start w:val="1"/>
+      <w:numFmt w:val="bullet"/>
+      <w:lvlText w:val="o"/>
+      <w:lvlJc w:val="left"/>
+      <w:pPr>
+        <w:ind w:left="3600" w:hanging="360"/>
+      </w:pPr>
+      <w:rPr>
+        <w:rFonts w:ascii="Courier New" w:hAnsi="Courier New" w:cs="Courier New" w:hint="default"/>
+      </w:rPr>
+    </w:lvl>
+    <w:lvl w:ilvl="5" w:tplc="04090005" w:tentative="1">
+      <w:start w:val="1"/>
+      <w:numFmt w:val="bullet"/>
+      <w:lvlText w:val=""/>
+      <w:lvlJc w:val="left"/>
+      <w:pPr>
+        <w:ind w:left="4320" w:hanging="360"/>
+      </w:pPr>
+      <w:rPr>
+        <w:rFonts w:ascii="Wingdings" w:hAnsi="Wingdings" w:hint="default"/>
+      </w:rPr>
+    </w:lvl>
+    <w:lvl w:ilvl="6" w:tplc="04090001" w:tentative="1">
+      <w:start w:val="1"/>
+      <w:numFmt w:val="bullet"/>
+      <w:lvlText w:val=""/>
+      <w:lvlJc w:val="left"/>
+      <w:pPr>
+        <w:ind w:left="5040" w:hanging="360"/>
+      </w:pPr>
+      <w:rPr>
+        <w:rFonts w:ascii="Symbol" w:hAnsi="Symbol" w:hint="default"/>
+      </w:rPr>
+    </w:lvl>
+    <w:lvl w:ilvl="7" w:tplc="04090003" w:tentative="1">
+      <w:start w:val="1"/>
+      <w:numFmt w:val="bullet"/>
+      <w:lvlText w:val="o"/>
+      <w:lvlJc w:val="left"/>
+      <w:pPr>
+        <w:ind w:left="5760" w:hanging="360"/>
+      </w:pPr>
+      <w:rPr>
+        <w:rFonts w:ascii="Courier New" w:hAnsi="Courier New" w:cs="Courier New" w:hint="default"/>
+      </w:rPr>
+    </w:lvl>
+    <w:lvl w:ilvl="8" w:tplc="04090005" w:tentative="1">
+      <w:start w:val="1"/>
+      <w:numFmt w:val="bullet"/>
+      <w:lvlText w:val=""/>
+      <w:lvlJc w:val="left"/>
+      <w:pPr>
+        <w:ind w:left="6480" w:hanging="360"/>
+      </w:pPr>
+      <w:rPr>
+        <w:rFonts w:ascii="Wingdings" w:hAnsi="Wingdings" w:hint="default"/>
+      </w:rPr>
+    </w:lvl>
+  </w:abstractNum>
   <w:num w:numId="1">
     <w:abstractNumId w:val="0"/>
     <w:lvlOverride w:ilvl="0">
@@ -395,6 +837,9 @@
         </w:rPr>
       </w:lvl>
     </w:lvlOverride>
+  </w:num>
+  <w:num w:numId="2">
+    <w:abstractNumId w:val="1"/>
   </w:num>
 </w:numbering>
 </file>
@@ -826,6 +1271,17 @@
     <w:semiHidden/>
     <w:unhideWhenUsed/>
   </w:style>
+  <w:style w:type="paragraph" w:styleId="ListParagraph">
+    <w:name w:val="List Paragraph"/>
+    <w:basedOn w:val="Normal"/>
+    <w:uiPriority w:val="34"/>
+    <w:qFormat/>
+    <w:rsid w:val="00B237D8"/>
+    <w:pPr>
+      <w:ind w:left="720"/>
+      <w:contextualSpacing/>
+    </w:pPr>
+  </w:style>
 </w:styles>
 </file>
 

</xml_diff>

<commit_message>
T119 - Export Fisa Obiectiv Final
</commit_message>
<xml_diff>
--- a/iWasHere.Web/wwwroot/Attraction_Download/Attraction.docx
+++ b/iWasHere.Web/wwwroot/Attraction_Download/Attraction.docx
@@ -16,8 +16,8 @@
           <w:b/>
           <w:bCs/>
           <w:color w:val="262626" w:themeColor="text1" w:themeTint="D9"/>
-          <w:sz w:val="36"/>
-          <w:szCs w:val="36"/>
+          <w:sz w:val="32"/>
+          <w:szCs w:val="32"/>
           <w:lang w:val="en"/>
         </w:rPr>
       </w:pPr>
@@ -27,8 +27,8 @@
           <w:b/>
           <w:bCs/>
           <w:color w:val="262626" w:themeColor="text1" w:themeTint="D9"/>
-          <w:sz w:val="36"/>
-          <w:szCs w:val="36"/>
+          <w:sz w:val="32"/>
+          <w:szCs w:val="32"/>
           <w:lang w:val="en"/>
         </w:rPr>
         <w:t>Attraction_Name</w:t>
@@ -39,8 +39,8 @@
           <w:b/>
           <w:bCs/>
           <w:color w:val="262626" w:themeColor="text1" w:themeTint="D9"/>
-          <w:sz w:val="36"/>
-          <w:szCs w:val="36"/>
+          <w:sz w:val="32"/>
+          <w:szCs w:val="32"/>
           <w:lang w:val="en"/>
         </w:rPr>
         <w:t xml:space="preserve"> </w:t>
@@ -60,8 +60,8 @@
           <w:b/>
           <w:bCs/>
           <w:color w:val="262626" w:themeColor="text1" w:themeTint="D9"/>
-          <w:sz w:val="30"/>
-          <w:szCs w:val="30"/>
+          <w:sz w:val="28"/>
+          <w:szCs w:val="28"/>
           <w:lang w:val="en"/>
         </w:rPr>
       </w:pPr>
@@ -71,25 +71,12 @@
           <w:b/>
           <w:bCs/>
           <w:color w:val="262626" w:themeColor="text1" w:themeTint="D9"/>
-          <w:sz w:val="30"/>
-          <w:szCs w:val="30"/>
+          <w:sz w:val="28"/>
+          <w:szCs w:val="28"/>
           <w:lang w:val="en"/>
         </w:rPr>
         <w:t>XY</w:t>
       </w:r>
-    </w:p>
-    <w:p>
-      <w:pPr>
-        <w:autoSpaceDE w:val="0"/>
-        <w:autoSpaceDN w:val="0"/>
-        <w:adjustRightInd w:val="0"/>
-        <w:spacing w:line="259" w:lineRule="atLeast"/>
-        <w:rPr>
-          <w:rFonts w:ascii="Calibri" w:hAnsi="Calibri" w:cs="Calibri"/>
-          <w:color w:val="262626" w:themeColor="text1" w:themeTint="D9"/>
-          <w:lang w:val="en"/>
-        </w:rPr>
-      </w:pPr>
     </w:p>
     <w:p>
       <w:pPr>
@@ -149,30 +136,15 @@
     </w:p>
     <w:p>
       <w:pPr>
-        <w:keepNext/>
-        <w:keepLines/>
-        <w:autoSpaceDE w:val="0"/>
-        <w:autoSpaceDN w:val="0"/>
-        <w:adjustRightInd w:val="0"/>
-        <w:spacing w:before="40" w:after="0" w:line="259" w:lineRule="atLeast"/>
-        <w:rPr>
-          <w:rFonts w:ascii="Calibri Light" w:hAnsi="Calibri Light" w:cs="Calibri Light"/>
-          <w:b/>
-          <w:bCs/>
-          <w:color w:val="262626" w:themeColor="text1" w:themeTint="D9"/>
-          <w:sz w:val="28"/>
-          <w:szCs w:val="28"/>
-          <w:lang w:val="en"/>
-        </w:rPr>
-      </w:pPr>
-    </w:p>
-    <w:p>
-      <w:pPr>
+        <w:pStyle w:val="ListParagraph"/>
+        <w:numPr>
+          <w:ilvl w:val="0"/>
+          <w:numId w:val="3"/>
+        </w:numPr>
         <w:autoSpaceDE w:val="0"/>
         <w:autoSpaceDN w:val="0"/>
         <w:adjustRightInd w:val="0"/>
         <w:spacing w:line="259" w:lineRule="atLeast"/>
-        <w:ind w:left="720"/>
         <w:rPr>
           <w:rFonts w:ascii="Calibri Light" w:hAnsi="Calibri Light" w:cs="Calibri Light"/>
           <w:color w:val="262626" w:themeColor="text1" w:themeTint="D9"/>
@@ -238,11 +210,15 @@
     </w:p>
     <w:p>
       <w:pPr>
+        <w:pStyle w:val="ListParagraph"/>
+        <w:numPr>
+          <w:ilvl w:val="0"/>
+          <w:numId w:val="3"/>
+        </w:numPr>
         <w:autoSpaceDE w:val="0"/>
         <w:autoSpaceDN w:val="0"/>
         <w:adjustRightInd w:val="0"/>
         <w:spacing w:line="259" w:lineRule="atLeast"/>
-        <w:ind w:left="720"/>
         <w:rPr>
           <w:rFonts w:ascii="Calibri Light" w:hAnsi="Calibri Light" w:cs="Calibri Light"/>
           <w:color w:val="262626" w:themeColor="text1" w:themeTint="D9"/>
@@ -310,11 +286,15 @@
     </w:p>
     <w:p>
       <w:pPr>
+        <w:pStyle w:val="ListParagraph"/>
+        <w:numPr>
+          <w:ilvl w:val="0"/>
+          <w:numId w:val="3"/>
+        </w:numPr>
         <w:autoSpaceDE w:val="0"/>
         <w:autoSpaceDN w:val="0"/>
         <w:adjustRightInd w:val="0"/>
         <w:spacing w:line="259" w:lineRule="atLeast"/>
-        <w:ind w:left="720"/>
         <w:rPr>
           <w:rFonts w:ascii="Calibri" w:hAnsi="Calibri" w:cs="Calibri"/>
           <w:color w:val="262626" w:themeColor="text1" w:themeTint="D9"/>
@@ -367,19 +347,6 @@
         </w:rPr>
         <w:t xml:space="preserve"> City</w:t>
       </w:r>
-    </w:p>
-    <w:p>
-      <w:pPr>
-        <w:autoSpaceDE w:val="0"/>
-        <w:autoSpaceDN w:val="0"/>
-        <w:adjustRightInd w:val="0"/>
-        <w:spacing w:line="259" w:lineRule="atLeast"/>
-        <w:rPr>
-          <w:rFonts w:ascii="Calibri" w:hAnsi="Calibri" w:cs="Calibri"/>
-          <w:color w:val="262626" w:themeColor="text1" w:themeTint="D9"/>
-          <w:lang w:val="en"/>
-        </w:rPr>
-      </w:pPr>
     </w:p>
     <w:p>
       <w:pPr>
@@ -454,21 +421,47 @@
     </w:p>
     <w:p>
       <w:pPr>
-        <w:pStyle w:val="ListParagraph"/>
         <w:autoSpaceDE w:val="0"/>
         <w:autoSpaceDN w:val="0"/>
         <w:adjustRightInd w:val="0"/>
         <w:spacing w:line="259" w:lineRule="atLeast"/>
+        <w:ind w:left="1800"/>
         <w:rPr>
           <w:rFonts w:asciiTheme="majorHAnsi" w:hAnsiTheme="majorHAnsi" w:cstheme="majorHAnsi"/>
-          <w:b/>
-          <w:bCs/>
-          <w:color w:val="262626" w:themeColor="text1" w:themeTint="D9"/>
-          <w:sz w:val="28"/>
-          <w:szCs w:val="28"/>
-          <w:lang w:val="en"/>
-        </w:rPr>
-      </w:pPr>
+          <w:color w:val="262626" w:themeColor="text1" w:themeTint="D9"/>
+          <w:lang w:val="en"/>
+        </w:rPr>
+      </w:pPr>
+      <w:r>
+        <w:rPr>
+          <w:rFonts w:asciiTheme="majorHAnsi" w:hAnsiTheme="majorHAnsi" w:cstheme="majorHAnsi"/>
+          <w:color w:val="262626" w:themeColor="text1" w:themeTint="D9"/>
+          <w:lang w:val="en"/>
+        </w:rPr>
+        <w:t>Pro1</w:t>
+      </w:r>
+    </w:p>
+    <w:p>
+      <w:pPr>
+        <w:autoSpaceDE w:val="0"/>
+        <w:autoSpaceDN w:val="0"/>
+        <w:adjustRightInd w:val="0"/>
+        <w:spacing w:line="259" w:lineRule="atLeast"/>
+        <w:ind w:left="1800"/>
+        <w:rPr>
+          <w:rFonts w:asciiTheme="majorHAnsi" w:hAnsiTheme="majorHAnsi" w:cstheme="majorHAnsi"/>
+          <w:color w:val="262626" w:themeColor="text1" w:themeTint="D9"/>
+          <w:lang w:val="en"/>
+        </w:rPr>
+      </w:pPr>
+      <w:r>
+        <w:rPr>
+          <w:rFonts w:asciiTheme="majorHAnsi" w:hAnsiTheme="majorHAnsi" w:cstheme="majorHAnsi"/>
+          <w:color w:val="262626" w:themeColor="text1" w:themeTint="D9"/>
+          <w:lang w:val="en"/>
+        </w:rPr>
+        <w:t>Pro2</w:t>
+      </w:r>
     </w:p>
     <w:p>
       <w:pPr>
@@ -484,14 +477,6 @@
           <w:lang w:val="en"/>
         </w:rPr>
       </w:pPr>
-      <w:r>
-        <w:rPr>
-          <w:rFonts w:asciiTheme="majorHAnsi" w:hAnsiTheme="majorHAnsi" w:cstheme="majorHAnsi"/>
-          <w:color w:val="262626" w:themeColor="text1" w:themeTint="D9"/>
-          <w:lang w:val="en"/>
-        </w:rPr>
-        <w:t>Pro1</w:t>
-      </w:r>
     </w:p>
     <w:p>
       <w:pPr>
@@ -500,22 +485,48 @@
         <w:autoSpaceDN w:val="0"/>
         <w:adjustRightInd w:val="0"/>
         <w:spacing w:line="259" w:lineRule="atLeast"/>
-        <w:ind w:left="1440"/>
         <w:rPr>
           <w:rFonts w:asciiTheme="majorHAnsi" w:hAnsiTheme="majorHAnsi" w:cstheme="majorHAnsi"/>
-          <w:color w:val="262626" w:themeColor="text1" w:themeTint="D9"/>
-          <w:lang w:val="en"/>
-        </w:rPr>
-      </w:pPr>
+          <w:b/>
+          <w:bCs/>
+          <w:color w:val="262626" w:themeColor="text1" w:themeTint="D9"/>
+          <w:sz w:val="28"/>
+          <w:szCs w:val="28"/>
+          <w:lang w:val="en"/>
+        </w:rPr>
+      </w:pPr>
+      <w:r>
+        <w:rPr>
+          <w:rFonts w:asciiTheme="majorHAnsi" w:hAnsiTheme="majorHAnsi" w:cstheme="majorHAnsi"/>
+          <w:b/>
+          <w:bCs/>
+          <w:color w:val="262626" w:themeColor="text1" w:themeTint="D9"/>
+          <w:sz w:val="28"/>
+          <w:szCs w:val="28"/>
+          <w:lang w:val="en"/>
+        </w:rPr>
+        <w:t xml:space="preserve">Pareri </w:t>
+      </w:r>
+      <w:r>
+        <w:rPr>
+          <w:rFonts w:asciiTheme="majorHAnsi" w:hAnsiTheme="majorHAnsi" w:cstheme="majorHAnsi"/>
+          <w:b/>
+          <w:bCs/>
+          <w:color w:val="262626" w:themeColor="text1" w:themeTint="D9"/>
+          <w:sz w:val="28"/>
+          <w:szCs w:val="28"/>
+          <w:lang w:val="en"/>
+        </w:rPr>
+        <w:t>Negative</w:t>
+      </w:r>
     </w:p>
     <w:p>
       <w:pPr>
-        <w:pStyle w:val="ListParagraph"/>
         <w:autoSpaceDE w:val="0"/>
         <w:autoSpaceDN w:val="0"/>
         <w:adjustRightInd w:val="0"/>
         <w:spacing w:line="259" w:lineRule="atLeast"/>
-        <w:ind w:left="1440"/>
+        <w:ind w:left="1800"/>
         <w:rPr>
           <w:rFonts w:asciiTheme="majorHAnsi" w:hAnsiTheme="majorHAnsi" w:cstheme="majorHAnsi"/>
           <w:color w:val="262626" w:themeColor="text1" w:themeTint="D9"/>
@@ -528,132 +539,18 @@
           <w:color w:val="262626" w:themeColor="text1" w:themeTint="D9"/>
           <w:lang w:val="en"/>
         </w:rPr>
-        <w:t>Pro2</w:t>
-      </w:r>
+        <w:t>Rau</w:t>
+      </w:r>
+      <w:bookmarkStart w:id="0" w:name="_GoBack"/>
+      <w:bookmarkEnd w:id="0"/>
     </w:p>
     <w:p>
       <w:pPr>
-        <w:pStyle w:val="ListParagraph"/>
         <w:autoSpaceDE w:val="0"/>
         <w:autoSpaceDN w:val="0"/>
         <w:adjustRightInd w:val="0"/>
         <w:spacing w:line="259" w:lineRule="atLeast"/>
-        <w:ind w:left="1440"/>
-        <w:rPr>
-          <w:rFonts w:asciiTheme="majorHAnsi" w:hAnsiTheme="majorHAnsi" w:cstheme="majorHAnsi"/>
-          <w:color w:val="262626" w:themeColor="text1" w:themeTint="D9"/>
-          <w:lang w:val="en"/>
-        </w:rPr>
-      </w:pPr>
-      <w:bookmarkStart w:id="0" w:name="_GoBack"/>
-      <w:bookmarkEnd w:id="0"/>
-    </w:p>
-    <w:p>
-      <w:pPr>
-        <w:pStyle w:val="ListParagraph"/>
-        <w:autoSpaceDE w:val="0"/>
-        <w:autoSpaceDN w:val="0"/>
-        <w:adjustRightInd w:val="0"/>
-        <w:spacing w:line="259" w:lineRule="atLeast"/>
-        <w:rPr>
-          <w:rFonts w:asciiTheme="majorHAnsi" w:hAnsiTheme="majorHAnsi" w:cstheme="majorHAnsi"/>
-          <w:b/>
-          <w:bCs/>
-          <w:color w:val="262626" w:themeColor="text1" w:themeTint="D9"/>
-          <w:sz w:val="28"/>
-          <w:szCs w:val="28"/>
-          <w:lang w:val="en"/>
-        </w:rPr>
-      </w:pPr>
-      <w:r>
-        <w:rPr>
-          <w:rFonts w:asciiTheme="majorHAnsi" w:hAnsiTheme="majorHAnsi" w:cstheme="majorHAnsi"/>
-          <w:b/>
-          <w:bCs/>
-          <w:color w:val="262626" w:themeColor="text1" w:themeTint="D9"/>
-          <w:sz w:val="28"/>
-          <w:szCs w:val="28"/>
-          <w:lang w:val="en"/>
-        </w:rPr>
-        <w:t xml:space="preserve">Pareri </w:t>
-      </w:r>
-      <w:r>
-        <w:rPr>
-          <w:rFonts w:asciiTheme="majorHAnsi" w:hAnsiTheme="majorHAnsi" w:cstheme="majorHAnsi"/>
-          <w:b/>
-          <w:bCs/>
-          <w:color w:val="262626" w:themeColor="text1" w:themeTint="D9"/>
-          <w:sz w:val="28"/>
-          <w:szCs w:val="28"/>
-          <w:lang w:val="en"/>
-        </w:rPr>
-        <w:t>Negative</w:t>
-      </w:r>
-    </w:p>
-    <w:p>
-      <w:pPr>
-        <w:pStyle w:val="ListParagraph"/>
-        <w:autoSpaceDE w:val="0"/>
-        <w:autoSpaceDN w:val="0"/>
-        <w:adjustRightInd w:val="0"/>
-        <w:spacing w:line="259" w:lineRule="atLeast"/>
-        <w:rPr>
-          <w:rFonts w:asciiTheme="majorHAnsi" w:hAnsiTheme="majorHAnsi" w:cstheme="majorHAnsi"/>
-          <w:b/>
-          <w:bCs/>
-          <w:color w:val="262626" w:themeColor="text1" w:themeTint="D9"/>
-          <w:sz w:val="28"/>
-          <w:szCs w:val="28"/>
-          <w:lang w:val="en"/>
-        </w:rPr>
-      </w:pPr>
-    </w:p>
-    <w:p>
-      <w:pPr>
-        <w:pStyle w:val="ListParagraph"/>
-        <w:autoSpaceDE w:val="0"/>
-        <w:autoSpaceDN w:val="0"/>
-        <w:adjustRightInd w:val="0"/>
-        <w:spacing w:line="259" w:lineRule="atLeast"/>
-        <w:ind w:left="1440"/>
-        <w:rPr>
-          <w:rFonts w:asciiTheme="majorHAnsi" w:hAnsiTheme="majorHAnsi" w:cstheme="majorHAnsi"/>
-          <w:color w:val="262626" w:themeColor="text1" w:themeTint="D9"/>
-          <w:lang w:val="en"/>
-        </w:rPr>
-      </w:pPr>
-      <w:r>
-        <w:rPr>
-          <w:rFonts w:asciiTheme="majorHAnsi" w:hAnsiTheme="majorHAnsi" w:cstheme="majorHAnsi"/>
-          <w:color w:val="262626" w:themeColor="text1" w:themeTint="D9"/>
-          <w:lang w:val="en"/>
-        </w:rPr>
-        <w:t>Rau</w:t>
-      </w:r>
-    </w:p>
-    <w:p>
-      <w:pPr>
-        <w:pStyle w:val="ListParagraph"/>
-        <w:autoSpaceDE w:val="0"/>
-        <w:autoSpaceDN w:val="0"/>
-        <w:adjustRightInd w:val="0"/>
-        <w:spacing w:line="259" w:lineRule="atLeast"/>
-        <w:ind w:left="1440"/>
-        <w:rPr>
-          <w:rFonts w:asciiTheme="majorHAnsi" w:hAnsiTheme="majorHAnsi" w:cstheme="majorHAnsi"/>
-          <w:color w:val="262626" w:themeColor="text1" w:themeTint="D9"/>
-          <w:lang w:val="en"/>
-        </w:rPr>
-      </w:pPr>
-    </w:p>
-    <w:p>
-      <w:pPr>
-        <w:pStyle w:val="ListParagraph"/>
-        <w:autoSpaceDE w:val="0"/>
-        <w:autoSpaceDN w:val="0"/>
-        <w:adjustRightInd w:val="0"/>
-        <w:spacing w:line="259" w:lineRule="atLeast"/>
-        <w:ind w:left="1440"/>
+        <w:ind w:left="1800"/>
         <w:rPr>
           <w:rFonts w:asciiTheme="majorHAnsi" w:hAnsiTheme="majorHAnsi" w:cstheme="majorHAnsi"/>
           <w:color w:val="262626" w:themeColor="text1" w:themeTint="D9"/>
@@ -712,6 +609,119 @@
     </w:lvl>
   </w:abstractNum>
   <w:abstractNum w:abstractNumId="1" w15:restartNumberingAfterBreak="0">
+    <w:nsid w:val="0B9056C7"/>
+    <w:multiLevelType w:val="hybridMultilevel"/>
+    <w:tmpl w:val="B28ADCCA"/>
+    <w:lvl w:ilvl="0" w:tplc="04090001">
+      <w:start w:val="1"/>
+      <w:numFmt w:val="bullet"/>
+      <w:lvlText w:val=""/>
+      <w:lvlJc w:val="left"/>
+      <w:pPr>
+        <w:ind w:left="2160" w:hanging="360"/>
+      </w:pPr>
+      <w:rPr>
+        <w:rFonts w:ascii="Symbol" w:hAnsi="Symbol" w:hint="default"/>
+      </w:rPr>
+    </w:lvl>
+    <w:lvl w:ilvl="1" w:tplc="04090003" w:tentative="1">
+      <w:start w:val="1"/>
+      <w:numFmt w:val="bullet"/>
+      <w:lvlText w:val="o"/>
+      <w:lvlJc w:val="left"/>
+      <w:pPr>
+        <w:ind w:left="2880" w:hanging="360"/>
+      </w:pPr>
+      <w:rPr>
+        <w:rFonts w:ascii="Courier New" w:hAnsi="Courier New" w:cs="Courier New" w:hint="default"/>
+      </w:rPr>
+    </w:lvl>
+    <w:lvl w:ilvl="2" w:tplc="04090005" w:tentative="1">
+      <w:start w:val="1"/>
+      <w:numFmt w:val="bullet"/>
+      <w:lvlText w:val=""/>
+      <w:lvlJc w:val="left"/>
+      <w:pPr>
+        <w:ind w:left="3600" w:hanging="360"/>
+      </w:pPr>
+      <w:rPr>
+        <w:rFonts w:ascii="Wingdings" w:hAnsi="Wingdings" w:hint="default"/>
+      </w:rPr>
+    </w:lvl>
+    <w:lvl w:ilvl="3" w:tplc="04090001" w:tentative="1">
+      <w:start w:val="1"/>
+      <w:numFmt w:val="bullet"/>
+      <w:lvlText w:val=""/>
+      <w:lvlJc w:val="left"/>
+      <w:pPr>
+        <w:ind w:left="4320" w:hanging="360"/>
+      </w:pPr>
+      <w:rPr>
+        <w:rFonts w:ascii="Symbol" w:hAnsi="Symbol" w:hint="default"/>
+      </w:rPr>
+    </w:lvl>
+    <w:lvl w:ilvl="4" w:tplc="04090003" w:tentative="1">
+      <w:start w:val="1"/>
+      <w:numFmt w:val="bullet"/>
+      <w:lvlText w:val="o"/>
+      <w:lvlJc w:val="left"/>
+      <w:pPr>
+        <w:ind w:left="5040" w:hanging="360"/>
+      </w:pPr>
+      <w:rPr>
+        <w:rFonts w:ascii="Courier New" w:hAnsi="Courier New" w:cs="Courier New" w:hint="default"/>
+      </w:rPr>
+    </w:lvl>
+    <w:lvl w:ilvl="5" w:tplc="04090005" w:tentative="1">
+      <w:start w:val="1"/>
+      <w:numFmt w:val="bullet"/>
+      <w:lvlText w:val=""/>
+      <w:lvlJc w:val="left"/>
+      <w:pPr>
+        <w:ind w:left="5760" w:hanging="360"/>
+      </w:pPr>
+      <w:rPr>
+        <w:rFonts w:ascii="Wingdings" w:hAnsi="Wingdings" w:hint="default"/>
+      </w:rPr>
+    </w:lvl>
+    <w:lvl w:ilvl="6" w:tplc="04090001" w:tentative="1">
+      <w:start w:val="1"/>
+      <w:numFmt w:val="bullet"/>
+      <w:lvlText w:val=""/>
+      <w:lvlJc w:val="left"/>
+      <w:pPr>
+        <w:ind w:left="6480" w:hanging="360"/>
+      </w:pPr>
+      <w:rPr>
+        <w:rFonts w:ascii="Symbol" w:hAnsi="Symbol" w:hint="default"/>
+      </w:rPr>
+    </w:lvl>
+    <w:lvl w:ilvl="7" w:tplc="04090003" w:tentative="1">
+      <w:start w:val="1"/>
+      <w:numFmt w:val="bullet"/>
+      <w:lvlText w:val="o"/>
+      <w:lvlJc w:val="left"/>
+      <w:pPr>
+        <w:ind w:left="7200" w:hanging="360"/>
+      </w:pPr>
+      <w:rPr>
+        <w:rFonts w:ascii="Courier New" w:hAnsi="Courier New" w:cs="Courier New" w:hint="default"/>
+      </w:rPr>
+    </w:lvl>
+    <w:lvl w:ilvl="8" w:tplc="04090005" w:tentative="1">
+      <w:start w:val="1"/>
+      <w:numFmt w:val="bullet"/>
+      <w:lvlText w:val=""/>
+      <w:lvlJc w:val="left"/>
+      <w:pPr>
+        <w:ind w:left="7920" w:hanging="360"/>
+      </w:pPr>
+      <w:rPr>
+        <w:rFonts w:ascii="Wingdings" w:hAnsi="Wingdings" w:hint="default"/>
+      </w:rPr>
+    </w:lvl>
+  </w:abstractNum>
+  <w:abstractNum w:abstractNumId="2" w15:restartNumberingAfterBreak="0">
     <w:nsid w:val="2818610F"/>
     <w:multiLevelType w:val="hybridMultilevel"/>
     <w:tmpl w:val="C1E02860"/>
@@ -818,6 +828,232 @@
       <w:lvlJc w:val="left"/>
       <w:pPr>
         <w:ind w:left="6480" w:hanging="360"/>
+      </w:pPr>
+      <w:rPr>
+        <w:rFonts w:ascii="Wingdings" w:hAnsi="Wingdings" w:hint="default"/>
+      </w:rPr>
+    </w:lvl>
+  </w:abstractNum>
+  <w:abstractNum w:abstractNumId="3" w15:restartNumberingAfterBreak="0">
+    <w:nsid w:val="63D3685B"/>
+    <w:multiLevelType w:val="hybridMultilevel"/>
+    <w:tmpl w:val="732AA1DC"/>
+    <w:lvl w:ilvl="0" w:tplc="04090001">
+      <w:start w:val="1"/>
+      <w:numFmt w:val="bullet"/>
+      <w:lvlText w:val=""/>
+      <w:lvlJc w:val="left"/>
+      <w:pPr>
+        <w:ind w:left="2160" w:hanging="360"/>
+      </w:pPr>
+      <w:rPr>
+        <w:rFonts w:ascii="Symbol" w:hAnsi="Symbol" w:hint="default"/>
+      </w:rPr>
+    </w:lvl>
+    <w:lvl w:ilvl="1" w:tplc="04090003" w:tentative="1">
+      <w:start w:val="1"/>
+      <w:numFmt w:val="bullet"/>
+      <w:lvlText w:val="o"/>
+      <w:lvlJc w:val="left"/>
+      <w:pPr>
+        <w:ind w:left="2880" w:hanging="360"/>
+      </w:pPr>
+      <w:rPr>
+        <w:rFonts w:ascii="Courier New" w:hAnsi="Courier New" w:cs="Courier New" w:hint="default"/>
+      </w:rPr>
+    </w:lvl>
+    <w:lvl w:ilvl="2" w:tplc="04090005" w:tentative="1">
+      <w:start w:val="1"/>
+      <w:numFmt w:val="bullet"/>
+      <w:lvlText w:val=""/>
+      <w:lvlJc w:val="left"/>
+      <w:pPr>
+        <w:ind w:left="3600" w:hanging="360"/>
+      </w:pPr>
+      <w:rPr>
+        <w:rFonts w:ascii="Wingdings" w:hAnsi="Wingdings" w:hint="default"/>
+      </w:rPr>
+    </w:lvl>
+    <w:lvl w:ilvl="3" w:tplc="04090001" w:tentative="1">
+      <w:start w:val="1"/>
+      <w:numFmt w:val="bullet"/>
+      <w:lvlText w:val=""/>
+      <w:lvlJc w:val="left"/>
+      <w:pPr>
+        <w:ind w:left="4320" w:hanging="360"/>
+      </w:pPr>
+      <w:rPr>
+        <w:rFonts w:ascii="Symbol" w:hAnsi="Symbol" w:hint="default"/>
+      </w:rPr>
+    </w:lvl>
+    <w:lvl w:ilvl="4" w:tplc="04090003" w:tentative="1">
+      <w:start w:val="1"/>
+      <w:numFmt w:val="bullet"/>
+      <w:lvlText w:val="o"/>
+      <w:lvlJc w:val="left"/>
+      <w:pPr>
+        <w:ind w:left="5040" w:hanging="360"/>
+      </w:pPr>
+      <w:rPr>
+        <w:rFonts w:ascii="Courier New" w:hAnsi="Courier New" w:cs="Courier New" w:hint="default"/>
+      </w:rPr>
+    </w:lvl>
+    <w:lvl w:ilvl="5" w:tplc="04090005" w:tentative="1">
+      <w:start w:val="1"/>
+      <w:numFmt w:val="bullet"/>
+      <w:lvlText w:val=""/>
+      <w:lvlJc w:val="left"/>
+      <w:pPr>
+        <w:ind w:left="5760" w:hanging="360"/>
+      </w:pPr>
+      <w:rPr>
+        <w:rFonts w:ascii="Wingdings" w:hAnsi="Wingdings" w:hint="default"/>
+      </w:rPr>
+    </w:lvl>
+    <w:lvl w:ilvl="6" w:tplc="04090001" w:tentative="1">
+      <w:start w:val="1"/>
+      <w:numFmt w:val="bullet"/>
+      <w:lvlText w:val=""/>
+      <w:lvlJc w:val="left"/>
+      <w:pPr>
+        <w:ind w:left="6480" w:hanging="360"/>
+      </w:pPr>
+      <w:rPr>
+        <w:rFonts w:ascii="Symbol" w:hAnsi="Symbol" w:hint="default"/>
+      </w:rPr>
+    </w:lvl>
+    <w:lvl w:ilvl="7" w:tplc="04090003" w:tentative="1">
+      <w:start w:val="1"/>
+      <w:numFmt w:val="bullet"/>
+      <w:lvlText w:val="o"/>
+      <w:lvlJc w:val="left"/>
+      <w:pPr>
+        <w:ind w:left="7200" w:hanging="360"/>
+      </w:pPr>
+      <w:rPr>
+        <w:rFonts w:ascii="Courier New" w:hAnsi="Courier New" w:cs="Courier New" w:hint="default"/>
+      </w:rPr>
+    </w:lvl>
+    <w:lvl w:ilvl="8" w:tplc="04090005" w:tentative="1">
+      <w:start w:val="1"/>
+      <w:numFmt w:val="bullet"/>
+      <w:lvlText w:val=""/>
+      <w:lvlJc w:val="left"/>
+      <w:pPr>
+        <w:ind w:left="7920" w:hanging="360"/>
+      </w:pPr>
+      <w:rPr>
+        <w:rFonts w:ascii="Wingdings" w:hAnsi="Wingdings" w:hint="default"/>
+      </w:rPr>
+    </w:lvl>
+  </w:abstractNum>
+  <w:abstractNum w:abstractNumId="4" w15:restartNumberingAfterBreak="0">
+    <w:nsid w:val="78E82BD1"/>
+    <w:multiLevelType w:val="hybridMultilevel"/>
+    <w:tmpl w:val="7E7277E2"/>
+    <w:lvl w:ilvl="0" w:tplc="04090001">
+      <w:start w:val="1"/>
+      <w:numFmt w:val="bullet"/>
+      <w:lvlText w:val=""/>
+      <w:lvlJc w:val="left"/>
+      <w:pPr>
+        <w:ind w:left="1440" w:hanging="360"/>
+      </w:pPr>
+      <w:rPr>
+        <w:rFonts w:ascii="Symbol" w:hAnsi="Symbol" w:hint="default"/>
+      </w:rPr>
+    </w:lvl>
+    <w:lvl w:ilvl="1" w:tplc="04090003" w:tentative="1">
+      <w:start w:val="1"/>
+      <w:numFmt w:val="bullet"/>
+      <w:lvlText w:val="o"/>
+      <w:lvlJc w:val="left"/>
+      <w:pPr>
+        <w:ind w:left="2160" w:hanging="360"/>
+      </w:pPr>
+      <w:rPr>
+        <w:rFonts w:ascii="Courier New" w:hAnsi="Courier New" w:cs="Courier New" w:hint="default"/>
+      </w:rPr>
+    </w:lvl>
+    <w:lvl w:ilvl="2" w:tplc="04090005" w:tentative="1">
+      <w:start w:val="1"/>
+      <w:numFmt w:val="bullet"/>
+      <w:lvlText w:val=""/>
+      <w:lvlJc w:val="left"/>
+      <w:pPr>
+        <w:ind w:left="2880" w:hanging="360"/>
+      </w:pPr>
+      <w:rPr>
+        <w:rFonts w:ascii="Wingdings" w:hAnsi="Wingdings" w:hint="default"/>
+      </w:rPr>
+    </w:lvl>
+    <w:lvl w:ilvl="3" w:tplc="04090001" w:tentative="1">
+      <w:start w:val="1"/>
+      <w:numFmt w:val="bullet"/>
+      <w:lvlText w:val=""/>
+      <w:lvlJc w:val="left"/>
+      <w:pPr>
+        <w:ind w:left="3600" w:hanging="360"/>
+      </w:pPr>
+      <w:rPr>
+        <w:rFonts w:ascii="Symbol" w:hAnsi="Symbol" w:hint="default"/>
+      </w:rPr>
+    </w:lvl>
+    <w:lvl w:ilvl="4" w:tplc="04090003" w:tentative="1">
+      <w:start w:val="1"/>
+      <w:numFmt w:val="bullet"/>
+      <w:lvlText w:val="o"/>
+      <w:lvlJc w:val="left"/>
+      <w:pPr>
+        <w:ind w:left="4320" w:hanging="360"/>
+      </w:pPr>
+      <w:rPr>
+        <w:rFonts w:ascii="Courier New" w:hAnsi="Courier New" w:cs="Courier New" w:hint="default"/>
+      </w:rPr>
+    </w:lvl>
+    <w:lvl w:ilvl="5" w:tplc="04090005" w:tentative="1">
+      <w:start w:val="1"/>
+      <w:numFmt w:val="bullet"/>
+      <w:lvlText w:val=""/>
+      <w:lvlJc w:val="left"/>
+      <w:pPr>
+        <w:ind w:left="5040" w:hanging="360"/>
+      </w:pPr>
+      <w:rPr>
+        <w:rFonts w:ascii="Wingdings" w:hAnsi="Wingdings" w:hint="default"/>
+      </w:rPr>
+    </w:lvl>
+    <w:lvl w:ilvl="6" w:tplc="04090001" w:tentative="1">
+      <w:start w:val="1"/>
+      <w:numFmt w:val="bullet"/>
+      <w:lvlText w:val=""/>
+      <w:lvlJc w:val="left"/>
+      <w:pPr>
+        <w:ind w:left="5760" w:hanging="360"/>
+      </w:pPr>
+      <w:rPr>
+        <w:rFonts w:ascii="Symbol" w:hAnsi="Symbol" w:hint="default"/>
+      </w:rPr>
+    </w:lvl>
+    <w:lvl w:ilvl="7" w:tplc="04090003" w:tentative="1">
+      <w:start w:val="1"/>
+      <w:numFmt w:val="bullet"/>
+      <w:lvlText w:val="o"/>
+      <w:lvlJc w:val="left"/>
+      <w:pPr>
+        <w:ind w:left="6480" w:hanging="360"/>
+      </w:pPr>
+      <w:rPr>
+        <w:rFonts w:ascii="Courier New" w:hAnsi="Courier New" w:cs="Courier New" w:hint="default"/>
+      </w:rPr>
+    </w:lvl>
+    <w:lvl w:ilvl="8" w:tplc="04090005" w:tentative="1">
+      <w:start w:val="1"/>
+      <w:numFmt w:val="bullet"/>
+      <w:lvlText w:val=""/>
+      <w:lvlJc w:val="left"/>
+      <w:pPr>
+        <w:ind w:left="7200" w:hanging="360"/>
       </w:pPr>
       <w:rPr>
         <w:rFonts w:ascii="Wingdings" w:hAnsi="Wingdings" w:hint="default"/>
@@ -839,6 +1075,15 @@
     </w:lvlOverride>
   </w:num>
   <w:num w:numId="2">
+    <w:abstractNumId w:val="2"/>
+  </w:num>
+  <w:num w:numId="3">
+    <w:abstractNumId w:val="4"/>
+  </w:num>
+  <w:num w:numId="4">
+    <w:abstractNumId w:val="3"/>
+  </w:num>
+  <w:num w:numId="5">
     <w:abstractNumId w:val="1"/>
   </w:num>
 </w:numbering>

</xml_diff>